<commit_message>
First change to ConsoleApplication2
</commit_message>
<xml_diff>
--- a/FRANAS GitHub.docx
+++ b/FRANAS GitHub.docx
@@ -40,20 +40,103 @@
     </w:p>
     <w:p>
       <w:r>
-        <w:t>Repository = github.com/RonGitHub2015/C-Projects</w:t>
-      </w:r>
-    </w:p>
-    <w:p>
+        <w:t>Local repositories:</w:t>
+      </w:r>
+    </w:p>
+    <w:p>
+      <w:pPr>
+        <w:pStyle w:val="ListParagraph"/>
+        <w:numPr>
+          <w:ilvl w:val="0"/>
+          <w:numId w:val="2"/>
+        </w:numPr>
+      </w:pPr>
+      <w:r>
+        <w:t>My USB memory stick\FRANAS\GitHub</w:t>
+      </w:r>
+    </w:p>
+    <w:p>
+      <w:pPr>
+        <w:pStyle w:val="ListParagraph"/>
+        <w:numPr>
+          <w:ilvl w:val="0"/>
+          <w:numId w:val="2"/>
+        </w:numPr>
+      </w:pPr>
+      <w:r>
+        <w:t>My USB memory stick\FRANAS</w:t>
+      </w:r>
+      <w:r>
+        <w:t>\FSDCWebApplication</w:t>
+      </w:r>
       <w:bookmarkStart w:id="0" w:name="_GoBack"/>
       <w:bookmarkEnd w:id="0"/>
     </w:p>
+    <w:p>
+      <w:r>
+        <w:t>Remote r</w:t>
+      </w:r>
+      <w:r>
+        <w:t>epositor</w:t>
+      </w:r>
+      <w:r>
+        <w:t>ies:</w:t>
+      </w:r>
+    </w:p>
+    <w:p>
+      <w:pPr>
+        <w:pStyle w:val="ListParagraph"/>
+        <w:numPr>
+          <w:ilvl w:val="0"/>
+          <w:numId w:val="1"/>
+        </w:numPr>
+      </w:pPr>
+      <w:r>
+        <w:t>github.com/RonGitHub2015/</w:t>
+      </w:r>
+      <w:r>
+        <w:t>GitHub</w:t>
+      </w:r>
+    </w:p>
+    <w:p>
+      <w:pPr>
+        <w:pStyle w:val="ListParagraph"/>
+        <w:numPr>
+          <w:ilvl w:val="0"/>
+          <w:numId w:val="1"/>
+        </w:numPr>
+      </w:pPr>
+      <w:r>
+        <w:t>github.com/RonGitHub2015/C-Projects</w:t>
+      </w:r>
+    </w:p>
+    <w:p>
+      <w:pPr>
+        <w:pStyle w:val="ListParagraph"/>
+        <w:numPr>
+          <w:ilvl w:val="0"/>
+          <w:numId w:val="1"/>
+        </w:numPr>
+      </w:pPr>
+      <w:r>
+        <w:t>github.com/RonGitHub2015/</w:t>
+      </w:r>
+      <w:proofErr w:type="spellStart"/>
+      <w:r>
+        <w:t>BlueIsTheColour</w:t>
+      </w:r>
+      <w:proofErr w:type="spellEnd"/>
+    </w:p>
+    <w:p/>
+    <w:p/>
+    <w:p/>
     <w:sectPr>
-      <w:headerReference w:type="even" r:id="rId7"/>
-      <w:headerReference w:type="default" r:id="rId8"/>
-      <w:footerReference w:type="even" r:id="rId9"/>
-      <w:footerReference w:type="default" r:id="rId10"/>
-      <w:headerReference w:type="first" r:id="rId11"/>
-      <w:footerReference w:type="first" r:id="rId12"/>
+      <w:headerReference w:type="even" r:id="rId8"/>
+      <w:headerReference w:type="default" r:id="rId9"/>
+      <w:footerReference w:type="even" r:id="rId10"/>
+      <w:footerReference w:type="default" r:id="rId11"/>
+      <w:headerReference w:type="first" r:id="rId12"/>
+      <w:footerReference w:type="first" r:id="rId13"/>
       <w:pgSz w:w="11906" w:h="16838"/>
       <w:pgMar w:top="1440" w:right="1440" w:bottom="1440" w:left="1440" w:header="708" w:footer="708" w:gutter="0"/>
       <w:cols w:space="708"/>
@@ -159,27 +242,14 @@
     <w:pPr>
       <w:pStyle w:val="Header"/>
     </w:pPr>
-    <w:r>
-      <w:fldChar w:fldCharType="begin"/>
-    </w:r>
-    <w:r>
-      <w:instrText xml:space="preserve"> FILENAME   \* MERGEFORMAT </w:instrText>
-    </w:r>
-    <w:r>
-      <w:fldChar w:fldCharType="separate"/>
-    </w:r>
-    <w:r>
-      <w:rPr>
-        <w:noProof/>
-      </w:rPr>
-      <w:t>FRANAS GitHub.docx</w:t>
-    </w:r>
-    <w:r>
-      <w:rPr>
-        <w:noProof/>
-      </w:rPr>
-      <w:fldChar w:fldCharType="end"/>
-    </w:r>
+    <w:fldSimple w:instr=" FILENAME   \* MERGEFORMAT ">
+      <w:r>
+        <w:rPr>
+          <w:noProof/>
+        </w:rPr>
+        <w:t>FRANAS GitHub.docx</w:t>
+      </w:r>
+    </w:fldSimple>
   </w:p>
 </w:hdr>
 </file>
@@ -192,6 +262,243 @@
     </w:pPr>
   </w:p>
 </w:hdr>
+</file>
+
+<file path=word/numbering.xml><?xml version="1.0" encoding="utf-8"?>
+<w:numbering xmlns:wpc="http://schemas.microsoft.com/office/word/2010/wordprocessingCanvas" xmlns:mc="http://schemas.openxmlformats.org/markup-compatibility/2006" xmlns:o="urn:schemas-microsoft-com:office:office" xmlns:r="http://schemas.openxmlformats.org/officeDocument/2006/relationships" xmlns:m="http://schemas.openxmlformats.org/officeDocument/2006/math" xmlns:v="urn:schemas-microsoft-com:vml" xmlns:wp14="http://schemas.microsoft.com/office/word/2010/wordprocessingDrawing" xmlns:wp="http://schemas.openxmlformats.org/drawingml/2006/wordprocessingDrawing" xmlns:w10="urn:schemas-microsoft-com:office:word" xmlns:w="http://schemas.openxmlformats.org/wordprocessingml/2006/main" xmlns:w14="http://schemas.microsoft.com/office/word/2010/wordml" xmlns:wpg="http://schemas.microsoft.com/office/word/2010/wordprocessingGroup" xmlns:wpi="http://schemas.microsoft.com/office/word/2010/wordprocessingInk" xmlns:wne="http://schemas.microsoft.com/office/word/2006/wordml" xmlns:wps="http://schemas.microsoft.com/office/word/2010/wordprocessingShape" mc:Ignorable="w14 wp14">
+  <w:abstractNum w:abstractNumId="0">
+    <w:nsid w:val="2D850D6F"/>
+    <w:multiLevelType w:val="hybridMultilevel"/>
+    <w:tmpl w:val="1514DE98"/>
+    <w:lvl w:ilvl="0" w:tplc="08090001">
+      <w:start w:val="1"/>
+      <w:numFmt w:val="bullet"/>
+      <w:lvlText w:val=""/>
+      <w:lvlJc w:val="left"/>
+      <w:pPr>
+        <w:ind w:left="720" w:hanging="360"/>
+      </w:pPr>
+      <w:rPr>
+        <w:rFonts w:ascii="Symbol" w:hAnsi="Symbol" w:hint="default"/>
+      </w:rPr>
+    </w:lvl>
+    <w:lvl w:ilvl="1" w:tplc="08090003" w:tentative="1">
+      <w:start w:val="1"/>
+      <w:numFmt w:val="bullet"/>
+      <w:lvlText w:val="o"/>
+      <w:lvlJc w:val="left"/>
+      <w:pPr>
+        <w:ind w:left="1440" w:hanging="360"/>
+      </w:pPr>
+      <w:rPr>
+        <w:rFonts w:ascii="Courier New" w:hAnsi="Courier New" w:cs="Courier New" w:hint="default"/>
+      </w:rPr>
+    </w:lvl>
+    <w:lvl w:ilvl="2" w:tplc="08090005" w:tentative="1">
+      <w:start w:val="1"/>
+      <w:numFmt w:val="bullet"/>
+      <w:lvlText w:val=""/>
+      <w:lvlJc w:val="left"/>
+      <w:pPr>
+        <w:ind w:left="2160" w:hanging="360"/>
+      </w:pPr>
+      <w:rPr>
+        <w:rFonts w:ascii="Wingdings" w:hAnsi="Wingdings" w:hint="default"/>
+      </w:rPr>
+    </w:lvl>
+    <w:lvl w:ilvl="3" w:tplc="08090001" w:tentative="1">
+      <w:start w:val="1"/>
+      <w:numFmt w:val="bullet"/>
+      <w:lvlText w:val=""/>
+      <w:lvlJc w:val="left"/>
+      <w:pPr>
+        <w:ind w:left="2880" w:hanging="360"/>
+      </w:pPr>
+      <w:rPr>
+        <w:rFonts w:ascii="Symbol" w:hAnsi="Symbol" w:hint="default"/>
+      </w:rPr>
+    </w:lvl>
+    <w:lvl w:ilvl="4" w:tplc="08090003" w:tentative="1">
+      <w:start w:val="1"/>
+      <w:numFmt w:val="bullet"/>
+      <w:lvlText w:val="o"/>
+      <w:lvlJc w:val="left"/>
+      <w:pPr>
+        <w:ind w:left="3600" w:hanging="360"/>
+      </w:pPr>
+      <w:rPr>
+        <w:rFonts w:ascii="Courier New" w:hAnsi="Courier New" w:cs="Courier New" w:hint="default"/>
+      </w:rPr>
+    </w:lvl>
+    <w:lvl w:ilvl="5" w:tplc="08090005" w:tentative="1">
+      <w:start w:val="1"/>
+      <w:numFmt w:val="bullet"/>
+      <w:lvlText w:val=""/>
+      <w:lvlJc w:val="left"/>
+      <w:pPr>
+        <w:ind w:left="4320" w:hanging="360"/>
+      </w:pPr>
+      <w:rPr>
+        <w:rFonts w:ascii="Wingdings" w:hAnsi="Wingdings" w:hint="default"/>
+      </w:rPr>
+    </w:lvl>
+    <w:lvl w:ilvl="6" w:tplc="08090001" w:tentative="1">
+      <w:start w:val="1"/>
+      <w:numFmt w:val="bullet"/>
+      <w:lvlText w:val=""/>
+      <w:lvlJc w:val="left"/>
+      <w:pPr>
+        <w:ind w:left="5040" w:hanging="360"/>
+      </w:pPr>
+      <w:rPr>
+        <w:rFonts w:ascii="Symbol" w:hAnsi="Symbol" w:hint="default"/>
+      </w:rPr>
+    </w:lvl>
+    <w:lvl w:ilvl="7" w:tplc="08090003" w:tentative="1">
+      <w:start w:val="1"/>
+      <w:numFmt w:val="bullet"/>
+      <w:lvlText w:val="o"/>
+      <w:lvlJc w:val="left"/>
+      <w:pPr>
+        <w:ind w:left="5760" w:hanging="360"/>
+      </w:pPr>
+      <w:rPr>
+        <w:rFonts w:ascii="Courier New" w:hAnsi="Courier New" w:cs="Courier New" w:hint="default"/>
+      </w:rPr>
+    </w:lvl>
+    <w:lvl w:ilvl="8" w:tplc="08090005" w:tentative="1">
+      <w:start w:val="1"/>
+      <w:numFmt w:val="bullet"/>
+      <w:lvlText w:val=""/>
+      <w:lvlJc w:val="left"/>
+      <w:pPr>
+        <w:ind w:left="6480" w:hanging="360"/>
+      </w:pPr>
+      <w:rPr>
+        <w:rFonts w:ascii="Wingdings" w:hAnsi="Wingdings" w:hint="default"/>
+      </w:rPr>
+    </w:lvl>
+  </w:abstractNum>
+  <w:abstractNum w:abstractNumId="1">
+    <w:nsid w:val="614B565C"/>
+    <w:multiLevelType w:val="hybridMultilevel"/>
+    <w:tmpl w:val="90E4189A"/>
+    <w:lvl w:ilvl="0" w:tplc="08090001">
+      <w:start w:val="1"/>
+      <w:numFmt w:val="bullet"/>
+      <w:lvlText w:val=""/>
+      <w:lvlJc w:val="left"/>
+      <w:pPr>
+        <w:ind w:left="720" w:hanging="360"/>
+      </w:pPr>
+      <w:rPr>
+        <w:rFonts w:ascii="Symbol" w:hAnsi="Symbol" w:hint="default"/>
+      </w:rPr>
+    </w:lvl>
+    <w:lvl w:ilvl="1" w:tplc="08090003" w:tentative="1">
+      <w:start w:val="1"/>
+      <w:numFmt w:val="bullet"/>
+      <w:lvlText w:val="o"/>
+      <w:lvlJc w:val="left"/>
+      <w:pPr>
+        <w:ind w:left="1440" w:hanging="360"/>
+      </w:pPr>
+      <w:rPr>
+        <w:rFonts w:ascii="Courier New" w:hAnsi="Courier New" w:cs="Courier New" w:hint="default"/>
+      </w:rPr>
+    </w:lvl>
+    <w:lvl w:ilvl="2" w:tplc="08090005" w:tentative="1">
+      <w:start w:val="1"/>
+      <w:numFmt w:val="bullet"/>
+      <w:lvlText w:val=""/>
+      <w:lvlJc w:val="left"/>
+      <w:pPr>
+        <w:ind w:left="2160" w:hanging="360"/>
+      </w:pPr>
+      <w:rPr>
+        <w:rFonts w:ascii="Wingdings" w:hAnsi="Wingdings" w:hint="default"/>
+      </w:rPr>
+    </w:lvl>
+    <w:lvl w:ilvl="3" w:tplc="08090001" w:tentative="1">
+      <w:start w:val="1"/>
+      <w:numFmt w:val="bullet"/>
+      <w:lvlText w:val=""/>
+      <w:lvlJc w:val="left"/>
+      <w:pPr>
+        <w:ind w:left="2880" w:hanging="360"/>
+      </w:pPr>
+      <w:rPr>
+        <w:rFonts w:ascii="Symbol" w:hAnsi="Symbol" w:hint="default"/>
+      </w:rPr>
+    </w:lvl>
+    <w:lvl w:ilvl="4" w:tplc="08090003" w:tentative="1">
+      <w:start w:val="1"/>
+      <w:numFmt w:val="bullet"/>
+      <w:lvlText w:val="o"/>
+      <w:lvlJc w:val="left"/>
+      <w:pPr>
+        <w:ind w:left="3600" w:hanging="360"/>
+      </w:pPr>
+      <w:rPr>
+        <w:rFonts w:ascii="Courier New" w:hAnsi="Courier New" w:cs="Courier New" w:hint="default"/>
+      </w:rPr>
+    </w:lvl>
+    <w:lvl w:ilvl="5" w:tplc="08090005" w:tentative="1">
+      <w:start w:val="1"/>
+      <w:numFmt w:val="bullet"/>
+      <w:lvlText w:val=""/>
+      <w:lvlJc w:val="left"/>
+      <w:pPr>
+        <w:ind w:left="4320" w:hanging="360"/>
+      </w:pPr>
+      <w:rPr>
+        <w:rFonts w:ascii="Wingdings" w:hAnsi="Wingdings" w:hint="default"/>
+      </w:rPr>
+    </w:lvl>
+    <w:lvl w:ilvl="6" w:tplc="08090001" w:tentative="1">
+      <w:start w:val="1"/>
+      <w:numFmt w:val="bullet"/>
+      <w:lvlText w:val=""/>
+      <w:lvlJc w:val="left"/>
+      <w:pPr>
+        <w:ind w:left="5040" w:hanging="360"/>
+      </w:pPr>
+      <w:rPr>
+        <w:rFonts w:ascii="Symbol" w:hAnsi="Symbol" w:hint="default"/>
+      </w:rPr>
+    </w:lvl>
+    <w:lvl w:ilvl="7" w:tplc="08090003" w:tentative="1">
+      <w:start w:val="1"/>
+      <w:numFmt w:val="bullet"/>
+      <w:lvlText w:val="o"/>
+      <w:lvlJc w:val="left"/>
+      <w:pPr>
+        <w:ind w:left="5760" w:hanging="360"/>
+      </w:pPr>
+      <w:rPr>
+        <w:rFonts w:ascii="Courier New" w:hAnsi="Courier New" w:cs="Courier New" w:hint="default"/>
+      </w:rPr>
+    </w:lvl>
+    <w:lvl w:ilvl="8" w:tplc="08090005" w:tentative="1">
+      <w:start w:val="1"/>
+      <w:numFmt w:val="bullet"/>
+      <w:lvlText w:val=""/>
+      <w:lvlJc w:val="left"/>
+      <w:pPr>
+        <w:ind w:left="6480" w:hanging="360"/>
+      </w:pPr>
+      <w:rPr>
+        <w:rFonts w:ascii="Wingdings" w:hAnsi="Wingdings" w:hint="default"/>
+      </w:rPr>
+    </w:lvl>
+  </w:abstractNum>
+  <w:num w:numId="1">
+    <w:abstractNumId w:val="1"/>
+  </w:num>
+  <w:num w:numId="2">
+    <w:abstractNumId w:val="0"/>
+  </w:num>
+</w:numbering>
 </file>
 
 <file path=word/styles.xml><?xml version="1.0" encoding="utf-8"?>
@@ -425,6 +732,17 @@
     <w:uiPriority w:val="99"/>
     <w:rsid w:val="00C502B2"/>
   </w:style>
+  <w:style w:type="paragraph" w:styleId="ListParagraph">
+    <w:name w:val="List Paragraph"/>
+    <w:basedOn w:val="Normal"/>
+    <w:uiPriority w:val="34"/>
+    <w:qFormat/>
+    <w:rsid w:val="00C84CAF"/>
+    <w:pPr>
+      <w:ind w:left="720"/>
+      <w:contextualSpacing/>
+    </w:pPr>
+  </w:style>
 </w:styles>
 </file>
 
@@ -658,6 +976,17 @@
     <w:link w:val="Footer"/>
     <w:uiPriority w:val="99"/>
     <w:rsid w:val="00C502B2"/>
+  </w:style>
+  <w:style w:type="paragraph" w:styleId="ListParagraph">
+    <w:name w:val="List Paragraph"/>
+    <w:basedOn w:val="Normal"/>
+    <w:uiPriority w:val="34"/>
+    <w:qFormat/>
+    <w:rsid w:val="00C84CAF"/>
+    <w:pPr>
+      <w:ind w:left="720"/>
+      <w:contextualSpacing/>
+    </w:pPr>
   </w:style>
 </w:styles>
 </file>

</xml_diff>